<commit_message>
serpent fonctionnel avec serveur https
</commit_message>
<xml_diff>
--- a/private/Compte rendu projet.docx
+++ b/private/Compte rendu projet.docx
@@ -3,16 +3,152 @@
 <w:document xmlns:wpc="http://schemas.microsoft.com/office/word/2010/wordprocessingCanvas" xmlns:mc="http://schemas.openxmlformats.org/markup-compatibility/2006" xmlns:o="urn:schemas-microsoft-com:office:office" xmlns:r="http://schemas.openxmlformats.org/officeDocument/2006/relationships" xmlns:m="http://schemas.openxmlformats.org/officeDocument/2006/math" xmlns:v="urn:schemas-microsoft-com:vml" xmlns:wp14="http://schemas.microsoft.com/office/word/2010/wordprocessingDrawing" xmlns:wp="http://schemas.openxmlformats.org/drawingml/2006/wordprocessingDrawing" xmlns:w10="urn:schemas-microsoft-com:office:word" xmlns:w="http://schemas.openxmlformats.org/wordprocessingml/2006/main" xmlns:w14="http://schemas.microsoft.com/office/word/2010/wordml" xmlns:wpg="http://schemas.microsoft.com/office/word/2010/wordprocessingGroup" xmlns:wpi="http://schemas.microsoft.com/office/word/2010/wordprocessingInk" xmlns:wne="http://schemas.microsoft.com/office/word/2006/wordml" xmlns:wps="http://schemas.microsoft.com/office/word/2010/wordprocessingShape" mc:Ignorable="w14 wp14">
   <w:body>
     <w:p>
-      <w:r>
+      <w:pPr>
+        <w:rPr>
+          <w:u w:val="single"/>
+        </w:rPr>
+      </w:pPr>
+      <w:r>
+        <w:rPr>
+          <w:u w:val="single"/>
+        </w:rPr>
         <w:t>16/09/15 :</w:t>
       </w:r>
     </w:p>
     <w:p>
       <w:r>
-        <w:t>Mise en place d’un serveur https avec une clé et un certificat SSL.</w:t>
-      </w:r>
-    </w:p>
-    <w:p>
+        <w:t>Mise en place d’un dépôt git pour gérer les versions du projet le projet</w:t>
+      </w:r>
+    </w:p>
+    <w:p>
+      <w:r>
+        <w:t xml:space="preserve">Installation modules http, https, </w:t>
+      </w:r>
+      <w:proofErr w:type="spellStart"/>
+      <w:r>
+        <w:t>fs</w:t>
+      </w:r>
+      <w:proofErr w:type="spellEnd"/>
+      <w:r>
+        <w:t xml:space="preserve"> et express</w:t>
+      </w:r>
+    </w:p>
+    <w:p>
+      <w:r>
+        <w:t>Mise en place d’un serveur</w:t>
+      </w:r>
+      <w:r>
+        <w:t xml:space="preserve"> http, puis</w:t>
+      </w:r>
+      <w:r>
+        <w:t xml:space="preserve"> https av</w:t>
+      </w:r>
+      <w:r>
+        <w:t>ec une clé et un certificat SSL (dossier keys)</w:t>
+      </w:r>
+    </w:p>
+    <w:p>
+      <w:r>
+        <w:t>Le serveur https</w:t>
+      </w:r>
+      <w:r>
+        <w:t>, qui écoute sur le port 8000,</w:t>
+      </w:r>
+      <w:r>
+        <w:t xml:space="preserve"> redirige </w:t>
+      </w:r>
+      <w:r>
+        <w:t xml:space="preserve">les requêtes </w:t>
+      </w:r>
+      <w:r>
+        <w:t xml:space="preserve">vers l’index.html qui affiche </w:t>
+      </w:r>
+      <w:r>
+        <w:t>« </w:t>
+      </w:r>
+      <w:r>
+        <w:t>Hello world</w:t>
+      </w:r>
+      <w:r>
+        <w:t> ».</w:t>
+      </w:r>
+    </w:p>
+    <w:p>
+      <w:pPr>
+        <w:rPr>
+          <w:u w:val="single"/>
+        </w:rPr>
+      </w:pPr>
+      <w:r>
+        <w:rPr>
+          <w:u w:val="single"/>
+        </w:rPr>
+        <w:t>23</w:t>
+      </w:r>
+      <w:r>
+        <w:rPr>
+          <w:u w:val="single"/>
+        </w:rPr>
+        <w:t> </w:t>
+      </w:r>
+      <w:r>
+        <w:rPr>
+          <w:u w:val="single"/>
+        </w:rPr>
+        <w:t>/09/15 :</w:t>
+      </w:r>
+    </w:p>
+    <w:p>
+      <w:r>
+        <w:t>Téléchargement de paper.js (fichier sous public/</w:t>
+      </w:r>
+      <w:proofErr w:type="spellStart"/>
+      <w:r>
+        <w:t>index_files</w:t>
+      </w:r>
+      <w:proofErr w:type="spellEnd"/>
+      <w:r>
+        <w:t>)</w:t>
+      </w:r>
+    </w:p>
+    <w:p>
+      <w:r>
+        <w:t>Mise à jour de l’index.html qui exécute le script paper.js permettant de faire se déplacer un serpent, constitué de plusieurs cercles de la façon suivante :</w:t>
+      </w:r>
+    </w:p>
+    <w:p>
+      <w:r>
+        <w:t>Les cercles se déplacent à vitesse constante dans la direction de la position du dernier clic réalisé sur l’</w:t>
+      </w:r>
+      <w:proofErr w:type="spellStart"/>
+      <w:r>
+        <w:t>ecran</w:t>
+      </w:r>
+      <w:proofErr w:type="spellEnd"/>
+      <w:r>
+        <w:t>.</w:t>
+      </w:r>
+    </w:p>
+    <w:p>
+      <w:r>
+        <w:t>A chaque frame, le premier cercle est cloné afin de laisser une copie immobile derrière lui.</w:t>
+      </w:r>
+    </w:p>
+    <w:p>
+      <w:r>
+        <w:t>En même temps, le dernier cercle du serpent est supprimé afin de garder un nombre de cercle constant.</w:t>
+      </w:r>
+    </w:p>
+    <w:p>
+      <w:r>
+        <w:t>Seul le premier cercle se déplace et change de couleur, donnant l’impression de mouvement.</w:t>
+      </w:r>
+    </w:p>
+    <w:p/>
+    <w:p>
+      <w:r>
+        <w:t>Installation du module ws</w:t>
+      </w:r>
       <w:bookmarkStart w:id="0" w:name="_GoBack"/>
       <w:bookmarkEnd w:id="0"/>
     </w:p>

</xml_diff>

<commit_message>
mise en place d'une communication fonctionnelle entre client et serveur via websocket
</commit_message>
<xml_diff>
--- a/private/Compte rendu projet.docx
+++ b/private/Compte rendu projet.docx
@@ -22,15 +22,7 @@
     </w:p>
     <w:p>
       <w:r>
-        <w:t xml:space="preserve">Installation modules http, https, </w:t>
-      </w:r>
-      <w:proofErr w:type="spellStart"/>
-      <w:r>
-        <w:t>fs</w:t>
-      </w:r>
-      <w:proofErr w:type="spellEnd"/>
-      <w:r>
-        <w:t xml:space="preserve"> et express</w:t>
+        <w:t>Installation modules http, https, fs et express</w:t>
       </w:r>
     </w:p>
     <w:p>
@@ -100,15 +92,7 @@
     </w:p>
     <w:p>
       <w:r>
-        <w:t>Téléchargement de paper.js (fichier sous public/</w:t>
-      </w:r>
-      <w:proofErr w:type="spellStart"/>
-      <w:r>
-        <w:t>index_files</w:t>
-      </w:r>
-      <w:proofErr w:type="spellEnd"/>
-      <w:r>
-        <w:t>)</w:t>
+        <w:t>Téléchargement de paper.js (fichier sous public/index_files)</w:t>
       </w:r>
     </w:p>
     <w:p>
@@ -118,15 +102,7 @@
     </w:p>
     <w:p>
       <w:r>
-        <w:t>Les cercles se déplacent à vitesse constante dans la direction de la position du dernier clic réalisé sur l’</w:t>
-      </w:r>
-      <w:proofErr w:type="spellStart"/>
-      <w:r>
-        <w:t>ecran</w:t>
-      </w:r>
-      <w:proofErr w:type="spellEnd"/>
-      <w:r>
-        <w:t>.</w:t>
+        <w:t>Les cercles se déplacent à vitesse constante dans la direction de la position du dernier clic réalisé sur l’ecran.</w:t>
       </w:r>
     </w:p>
     <w:p>
@@ -148,10 +124,48 @@
     <w:p>
       <w:r>
         <w:t>Installation du module ws</w:t>
+      </w:r>
+    </w:p>
+    <w:p>
+      <w:r>
+        <w:t>J’estime que je devrais avoir mis en place l’architecture client-serveur avec les websocket pour la fin de la séance.</w:t>
+      </w:r>
+    </w:p>
+    <w:p/>
+    <w:p>
+      <w:pPr>
+        <w:rPr>
+          <w:u w:val="single"/>
+        </w:rPr>
+      </w:pPr>
+      <w:r>
+        <w:rPr>
+          <w:u w:val="single"/>
+        </w:rPr>
+        <w:t>30/09/15 :</w:t>
+      </w:r>
+    </w:p>
+    <w:p>
+      <w:r>
+        <w:t>Modification du fichier .gitignore afin de ne plus laisser le dossier « keys » contenant les clés et certificats disponibles sur le dépôt git.</w:t>
+      </w:r>
+    </w:p>
+    <w:p>
+      <w:r>
+        <w:t>Nettoyer le code avec JSHint : npm install jshint</w:t>
+      </w:r>
+    </w:p>
+    <w:p>
+      <w:r>
+        <w:t>n</w:t>
       </w:r>
       <w:bookmarkStart w:id="0" w:name="_GoBack"/>
       <w:bookmarkEnd w:id="0"/>
-    </w:p>
+      <w:r>
+        <w:t>ode node_modules\jshint\bin\jshint –c cfg «fichier.js»</w:t>
+      </w:r>
+    </w:p>
+    <w:p/>
     <w:sectPr>
       <w:pgSz w:w="11906" w:h="16838"/>
       <w:pgMar w:top="1417" w:right="1417" w:bottom="1417" w:left="1417" w:header="708" w:footer="708" w:gutter="0"/>

</xml_diff>

<commit_message>
server websocket en cours
</commit_message>
<xml_diff>
--- a/private/Compte rendu projet.docx
+++ b/private/Compte rendu projet.docx
@@ -5,11 +5,15 @@
     <w:p>
       <w:pPr>
         <w:rPr>
+          <w:b/>
+          <w:sz w:val="24"/>
           <w:u w:val="single"/>
         </w:rPr>
       </w:pPr>
       <w:r>
         <w:rPr>
+          <w:b/>
+          <w:sz w:val="24"/>
           <w:u w:val="single"/>
         </w:rPr>
         <w:t>16/09/15 :</w:t>
@@ -17,12 +21,35 @@
     </w:p>
     <w:p>
       <w:r>
-        <w:t>Mise en place d’un dépôt git pour gérer les versions du projet le projet</w:t>
-      </w:r>
-    </w:p>
-    <w:p>
-      <w:r>
-        <w:t>Installation modules http, https, fs et express</w:t>
+        <w:t xml:space="preserve">Mise en place d’un dépôt git pour gérer </w:t>
+      </w:r>
+      <w:r>
+        <w:t>les versions du projet.</w:t>
+      </w:r>
+    </w:p>
+    <w:p>
+      <w:r>
+        <w:t xml:space="preserve">Installation </w:t>
+      </w:r>
+      <w:r>
+        <w:t xml:space="preserve">des </w:t>
+      </w:r>
+      <w:r>
+        <w:t xml:space="preserve">modules http, https, </w:t>
+      </w:r>
+      <w:proofErr w:type="spellStart"/>
+      <w:r>
+        <w:t>fs</w:t>
+      </w:r>
+      <w:proofErr w:type="spellEnd"/>
+      <w:r>
+        <w:t xml:space="preserve"> et express</w:t>
+      </w:r>
+      <w:r>
+        <w:t xml:space="preserve"> qui serviront à mettre en place </w:t>
+      </w:r>
+      <w:r>
+        <w:t>le serveur http(s).</w:t>
       </w:r>
     </w:p>
     <w:p>
@@ -38,6 +65,9 @@
       <w:r>
         <w:t>ec une clé et un certificat SSL (dossier keys)</w:t>
       </w:r>
+      <w:r>
+        <w:t>.</w:t>
+      </w:r>
     </w:p>
     <w:p>
       <w:r>
@@ -65,26 +95,60 @@
         <w:t> ».</w:t>
       </w:r>
     </w:p>
+    <w:p>
+      <w:r>
+        <w:t>Ce serveur https tournera sur le serveur de l’application et permettra de communiquer</w:t>
+      </w:r>
+      <w:r>
+        <w:t xml:space="preserve"> avec les clients </w:t>
+      </w:r>
+      <w:r>
+        <w:t>(joueurs)</w:t>
+      </w:r>
+      <w:r>
+        <w:t>.</w:t>
+      </w:r>
+    </w:p>
+    <w:p>
+      <w:r>
+        <w:t>J’y ai passé les 6 heures du TP.</w:t>
+      </w:r>
+    </w:p>
+    <w:p/>
+    <w:p>
+      <w:r>
+        <w:t>J’estime qu’à la prochaine séance, je devrais avoir un serpent fonctionnel qui se déplace dans la zone de jeu.</w:t>
+      </w:r>
+    </w:p>
+    <w:p/>
     <w:p>
       <w:pPr>
         <w:rPr>
+          <w:b/>
+          <w:sz w:val="24"/>
           <w:u w:val="single"/>
         </w:rPr>
       </w:pPr>
       <w:r>
         <w:rPr>
+          <w:b/>
+          <w:sz w:val="24"/>
           <w:u w:val="single"/>
         </w:rPr>
         <w:t>23</w:t>
       </w:r>
       <w:r>
         <w:rPr>
+          <w:b/>
+          <w:sz w:val="24"/>
           <w:u w:val="single"/>
         </w:rPr>
         <w:t> </w:t>
       </w:r>
       <w:r>
         <w:rPr>
+          <w:b/>
+          <w:sz w:val="24"/>
           <w:u w:val="single"/>
         </w:rPr>
         <w:t>/09/15 :</w:t>
@@ -92,7 +156,15 @@
     </w:p>
     <w:p>
       <w:r>
-        <w:t>Téléchargement de paper.js (fichier sous public/index_files)</w:t>
+        <w:t>Téléchargement de paper.js (fichier sous public/</w:t>
+      </w:r>
+      <w:proofErr w:type="spellStart"/>
+      <w:r>
+        <w:t>index_files</w:t>
+      </w:r>
+      <w:proofErr w:type="spellEnd"/>
+      <w:r>
+        <w:t>)</w:t>
       </w:r>
     </w:p>
     <w:p>
@@ -102,7 +174,13 @@
     </w:p>
     <w:p>
       <w:r>
-        <w:t>Les cercles se déplacent à vitesse constante dans la direction de la position du dernier clic réalisé sur l’ecran.</w:t>
+        <w:t>Les cercles se déplacent à vitesse constante dans la direction de la position</w:t>
+      </w:r>
+      <w:r>
+        <w:t xml:space="preserve"> du dernier clic réalisé sur l’é</w:t>
+      </w:r>
+      <w:r>
+        <w:t>cran.</w:t>
       </w:r>
     </w:p>
     <w:p>
@@ -120,51 +198,150 @@
         <w:t>Seul le premier cercle se déplace et change de couleur, donnant l’impression de mouvement.</w:t>
       </w:r>
     </w:p>
+    <w:p>
+      <w:r>
+        <w:t xml:space="preserve">Installation du module </w:t>
+      </w:r>
+      <w:proofErr w:type="spellStart"/>
+      <w:r>
+        <w:t>ws</w:t>
+      </w:r>
+      <w:proofErr w:type="spellEnd"/>
+    </w:p>
+    <w:p>
+      <w:r>
+        <w:t>Chaque joueur dans la partie contrôlera un serpent. Il pourra choisir la façon dont il se déplacera via la souris.</w:t>
+      </w:r>
+    </w:p>
+    <w:p>
+      <w:r>
+        <w:t>J’y ai passé les 6 heures du TP.</w:t>
+      </w:r>
+    </w:p>
     <w:p/>
     <w:p>
       <w:r>
-        <w:t>Installation du module ws</w:t>
-      </w:r>
-    </w:p>
-    <w:p>
-      <w:r>
-        <w:t>J’estime que je devrais avoir mis en place l’architecture client-serveur avec les websocket pour la fin de la séance.</w:t>
+        <w:t>J’estime que je devrais avoir mis en place l’architecture client-serveur</w:t>
+      </w:r>
+      <w:r>
+        <w:t xml:space="preserve"> avec les </w:t>
+      </w:r>
+      <w:proofErr w:type="spellStart"/>
+      <w:r>
+        <w:t>websockets</w:t>
+      </w:r>
+      <w:proofErr w:type="spellEnd"/>
+      <w:r>
+        <w:t xml:space="preserve"> pour la fin </w:t>
+      </w:r>
+      <w:r>
+        <w:t>de la séance.</w:t>
       </w:r>
     </w:p>
     <w:p/>
     <w:p>
       <w:pPr>
         <w:rPr>
+          <w:b/>
+          <w:sz w:val="24"/>
           <w:u w:val="single"/>
         </w:rPr>
       </w:pPr>
       <w:r>
         <w:rPr>
+          <w:b/>
+          <w:sz w:val="24"/>
           <w:u w:val="single"/>
         </w:rPr>
+        <w:lastRenderedPageBreak/>
         <w:t>30/09/15 :</w:t>
       </w:r>
     </w:p>
     <w:p>
       <w:r>
-        <w:t>Modification du fichier .gitignore afin de ne plus laisser le dossier « keys » contenant les clés et certificats disponibles sur le dépôt git.</w:t>
-      </w:r>
-    </w:p>
-    <w:p>
-      <w:r>
-        <w:t>Nettoyer le code avec JSHint : npm install jshint</w:t>
-      </w:r>
-    </w:p>
-    <w:p>
-      <w:r>
-        <w:t>n</w:t>
-      </w:r>
+        <w:t>Modification du fichier .</w:t>
+      </w:r>
+      <w:proofErr w:type="spellStart"/>
+      <w:r>
+        <w:t>gitignore</w:t>
+      </w:r>
+      <w:proofErr w:type="spellEnd"/>
+      <w:r>
+        <w:t xml:space="preserve"> afin de ne plus laisser le dossier « keys » contenant les clés et certificats disponibles sur le dépôt git.</w:t>
+      </w:r>
+    </w:p>
+    <w:p>
+      <w:r>
+        <w:t>Nettoy</w:t>
+      </w:r>
+      <w:r>
+        <w:t>age du</w:t>
+      </w:r>
+      <w:r>
+        <w:t xml:space="preserve"> code </w:t>
+      </w:r>
+      <w:r>
+        <w:t xml:space="preserve">avec </w:t>
+      </w:r>
+      <w:proofErr w:type="spellStart"/>
+      <w:r>
+        <w:t>JSHint</w:t>
+      </w:r>
+      <w:proofErr w:type="spellEnd"/>
+      <w:r>
+        <w:t xml:space="preserve"> : </w:t>
+      </w:r>
+      <w:proofErr w:type="spellStart"/>
+      <w:r>
+        <w:t>npm</w:t>
+      </w:r>
+      <w:proofErr w:type="spellEnd"/>
+      <w:r>
+        <w:t xml:space="preserve"> </w:t>
+      </w:r>
+      <w:proofErr w:type="spellStart"/>
+      <w:r>
+        <w:t>install</w:t>
+      </w:r>
+      <w:proofErr w:type="spellEnd"/>
+      <w:r>
+        <w:t xml:space="preserve"> </w:t>
+      </w:r>
+      <w:proofErr w:type="spellStart"/>
+      <w:r>
+        <w:t>jshint</w:t>
+      </w:r>
+      <w:proofErr w:type="spellEnd"/>
+    </w:p>
+    <w:p>
       <w:bookmarkStart w:id="0" w:name="_GoBack"/>
       <w:bookmarkEnd w:id="0"/>
-      <w:r>
-        <w:t>ode node_modules\jshint\bin\jshint –c cfg «fichier.js»</w:t>
-      </w:r>
-    </w:p>
+    </w:p>
+    <w:p/>
+    <w:p>
+      <w:r>
+        <w:t>Je pense que j’aurais réussi à mettre en place le contrôle de l’animation côté serveur ainsi que débuté à mettre en place la partie multijoueur pour la fin de la prochaine séance.</w:t>
+      </w:r>
+    </w:p>
+    <w:p/>
+    <w:p>
+      <w:pPr>
+        <w:rPr>
+          <w:b/>
+          <w:sz w:val="24"/>
+          <w:u w:val="single"/>
+        </w:rPr>
+      </w:pPr>
+      <w:r>
+        <w:rPr>
+          <w:b/>
+          <w:sz w:val="24"/>
+          <w:u w:val="single"/>
+        </w:rPr>
+        <w:t>07/10/15 :</w:t>
+      </w:r>
+    </w:p>
+    <w:p/>
     <w:p/>
     <w:sectPr>
       <w:pgSz w:w="11906" w:h="16838"/>

</xml_diff>

<commit_message>
travail sur le multijoueur en cours
</commit_message>
<xml_diff>
--- a/private/Compte rendu projet.docx
+++ b/private/Compte rendu projet.docx
@@ -35,15 +35,7 @@
         <w:t xml:space="preserve">des </w:t>
       </w:r>
       <w:r>
-        <w:t xml:space="preserve">modules http, https, </w:t>
-      </w:r>
-      <w:proofErr w:type="spellStart"/>
-      <w:r>
-        <w:t>fs</w:t>
-      </w:r>
-      <w:proofErr w:type="spellEnd"/>
-      <w:r>
-        <w:t xml:space="preserve"> et express</w:t>
+        <w:t>modules http, https, fs et express</w:t>
       </w:r>
       <w:r>
         <w:t xml:space="preserve"> qui serviront à mettre en place </w:t>
@@ -140,15 +132,7 @@
     </w:p>
     <w:p>
       <w:r>
-        <w:t>Téléchargement de paper.js (fichier sous public/</w:t>
-      </w:r>
-      <w:proofErr w:type="spellStart"/>
-      <w:r>
-        <w:t>index_files</w:t>
-      </w:r>
-      <w:proofErr w:type="spellEnd"/>
-      <w:r>
-        <w:t>)</w:t>
+        <w:t>Téléchargement de paper.js (fichier sous public/index_files)</w:t>
       </w:r>
     </w:p>
     <w:p>
@@ -184,13 +168,8 @@
     </w:p>
     <w:p>
       <w:r>
-        <w:t xml:space="preserve">Installation du module </w:t>
-      </w:r>
-      <w:proofErr w:type="spellStart"/>
-      <w:r>
-        <w:t>ws</w:t>
-      </w:r>
-      <w:proofErr w:type="spellEnd"/>
+        <w:t>Installation du module ws</w:t>
+      </w:r>
     </w:p>
     <w:p>
       <w:r>
@@ -208,15 +187,7 @@
         <w:t>J’estime que je devrais avoir mis en place l’architecture client-serveur</w:t>
       </w:r>
       <w:r>
-        <w:t xml:space="preserve"> avec les </w:t>
-      </w:r>
-      <w:proofErr w:type="spellStart"/>
-      <w:r>
-        <w:t>websockets</w:t>
-      </w:r>
-      <w:proofErr w:type="spellEnd"/>
-      <w:r>
-        <w:t xml:space="preserve"> pour la fin </w:t>
+        <w:t xml:space="preserve"> avec les websockets pour la fin </w:t>
       </w:r>
       <w:r>
         <w:t>de la séance.</w:t>
@@ -243,15 +214,7 @@
     </w:p>
     <w:p>
       <w:r>
-        <w:t>Modification du fichier .</w:t>
-      </w:r>
-      <w:proofErr w:type="spellStart"/>
-      <w:r>
-        <w:t>gitignore</w:t>
-      </w:r>
-      <w:proofErr w:type="spellEnd"/>
-      <w:r>
-        <w:t xml:space="preserve"> afin de ne plus laisser le dossier « keys » contenant les clés et certificats disponibles sur le dépôt git.</w:t>
+        <w:t>Modification du fichier .gitignore afin de ne plus laisser le dossier « keys » contenant les clés et certificats disponibles sur le dépôt git.</w:t>
       </w:r>
     </w:p>
     <w:p>
@@ -268,37 +231,8 @@
         <w:t xml:space="preserve">(à faire) </w:t>
       </w:r>
       <w:r>
-        <w:t xml:space="preserve">avec </w:t>
-      </w:r>
-      <w:proofErr w:type="spellStart"/>
-      <w:r>
-        <w:t>JSHint</w:t>
-      </w:r>
-      <w:proofErr w:type="spellEnd"/>
-      <w:r>
-        <w:t xml:space="preserve"> : </w:t>
-      </w:r>
-      <w:proofErr w:type="spellStart"/>
-      <w:r>
-        <w:t>npm</w:t>
-      </w:r>
-      <w:proofErr w:type="spellEnd"/>
-      <w:r>
-        <w:t xml:space="preserve"> </w:t>
-      </w:r>
-      <w:proofErr w:type="spellStart"/>
-      <w:r>
-        <w:t>install</w:t>
-      </w:r>
-      <w:proofErr w:type="spellEnd"/>
-      <w:r>
-        <w:t xml:space="preserve"> </w:t>
-      </w:r>
-      <w:proofErr w:type="spellStart"/>
-      <w:r>
-        <w:t>jshint</w:t>
-      </w:r>
-      <w:proofErr w:type="spellEnd"/>
+        <w:t>avec JSHint : npm install jshint</w:t>
+      </w:r>
     </w:p>
     <w:p/>
     <w:p>
@@ -394,15 +328,7 @@
     </w:p>
     <w:p>
       <w:r>
-        <w:t xml:space="preserve">Il faudra tout d’abord gérer les connections/déconnections et envoyer l’ensemble le </w:t>
-      </w:r>
-      <w:proofErr w:type="spellStart"/>
-      <w:r>
-        <w:t>snake</w:t>
-      </w:r>
-      <w:proofErr w:type="spellEnd"/>
-      <w:r>
-        <w:t xml:space="preserve"> de chaque joueur à chaque client pour qu’il puisse tous les voir.</w:t>
+        <w:t>Il faudra tout d’abord gérer les connections/déconnections et envoyer l’ensemble le snake de chaque joueur à chaque client pour qu’il puisse tous les voir.</w:t>
       </w:r>
     </w:p>
     <w:p>
@@ -429,6 +355,9 @@
       </w:r>
     </w:p>
     <w:p>
+      <w:r>
+        <w:t>Le serpent détecte maintenant les bords. Lorsqu’il touche un bord, il ne sort plus de la zone de jeu. Il est renvoyé à l’autre bout de la carte tout en continuant dans la même direction.</w:t>
+      </w:r>
       <w:bookmarkStart w:id="0" w:name="_GoBack"/>
       <w:bookmarkEnd w:id="0"/>
     </w:p>

</xml_diff>

<commit_message>
rendu du projet node.js pour évaluation
</commit_message>
<xml_diff>
--- a/private/Compte rendu projet.docx
+++ b/private/Compte rendu projet.docx
@@ -35,7 +35,15 @@
         <w:t xml:space="preserve">des </w:t>
       </w:r>
       <w:r>
-        <w:t>modules http, https, fs et express</w:t>
+        <w:t xml:space="preserve">modules http, https, </w:t>
+      </w:r>
+      <w:proofErr w:type="spellStart"/>
+      <w:r>
+        <w:t>fs</w:t>
+      </w:r>
+      <w:proofErr w:type="spellEnd"/>
+      <w:r>
+        <w:t xml:space="preserve"> et express</w:t>
       </w:r>
       <w:r>
         <w:t xml:space="preserve"> qui serviront à mettre en place </w:t>
@@ -132,7 +140,15 @@
     </w:p>
     <w:p>
       <w:r>
-        <w:t>Téléchargement de paper.js (fichier sous public/index_files)</w:t>
+        <w:t>Téléchargement de paper.js (fichier sous public/</w:t>
+      </w:r>
+      <w:proofErr w:type="spellStart"/>
+      <w:r>
+        <w:t>index_files</w:t>
+      </w:r>
+      <w:proofErr w:type="spellEnd"/>
+      <w:r>
+        <w:t>)</w:t>
       </w:r>
     </w:p>
     <w:p>
@@ -168,8 +184,13 @@
     </w:p>
     <w:p>
       <w:r>
-        <w:t>Installation du module ws</w:t>
-      </w:r>
+        <w:t xml:space="preserve">Installation du module </w:t>
+      </w:r>
+      <w:proofErr w:type="spellStart"/>
+      <w:r>
+        <w:t>ws</w:t>
+      </w:r>
+      <w:proofErr w:type="spellEnd"/>
     </w:p>
     <w:p>
       <w:r>
@@ -187,7 +208,15 @@
         <w:t>J’estime que je devrais avoir mis en place l’architecture client-serveur</w:t>
       </w:r>
       <w:r>
-        <w:t xml:space="preserve"> avec les websockets pour la fin </w:t>
+        <w:t xml:space="preserve"> avec les </w:t>
+      </w:r>
+      <w:proofErr w:type="spellStart"/>
+      <w:r>
+        <w:t>websockets</w:t>
+      </w:r>
+      <w:proofErr w:type="spellEnd"/>
+      <w:r>
+        <w:t xml:space="preserve"> pour la fin </w:t>
       </w:r>
       <w:r>
         <w:t>de la séance.</w:t>
@@ -214,7 +243,15 @@
     </w:p>
     <w:p>
       <w:r>
-        <w:t>Modification du fichier .gitignore afin de ne plus laisser le dossier « keys » contenant les clés et certificats disponibles sur le dépôt git.</w:t>
+        <w:t>Modification du fichier .</w:t>
+      </w:r>
+      <w:proofErr w:type="spellStart"/>
+      <w:r>
+        <w:t>gitignore</w:t>
+      </w:r>
+      <w:proofErr w:type="spellEnd"/>
+      <w:r>
+        <w:t xml:space="preserve"> afin de ne plus laisser le dossier « keys » contenant les clés et certificats disponibles sur le dépôt git.</w:t>
       </w:r>
     </w:p>
     <w:p>
@@ -231,8 +268,37 @@
         <w:t xml:space="preserve">(à faire) </w:t>
       </w:r>
       <w:r>
-        <w:t>avec JSHint : npm install jshint</w:t>
-      </w:r>
+        <w:t xml:space="preserve">avec </w:t>
+      </w:r>
+      <w:proofErr w:type="spellStart"/>
+      <w:r>
+        <w:t>JSHint</w:t>
+      </w:r>
+      <w:proofErr w:type="spellEnd"/>
+      <w:r>
+        <w:t xml:space="preserve"> : </w:t>
+      </w:r>
+      <w:proofErr w:type="spellStart"/>
+      <w:r>
+        <w:t>npm</w:t>
+      </w:r>
+      <w:proofErr w:type="spellEnd"/>
+      <w:r>
+        <w:t xml:space="preserve"> </w:t>
+      </w:r>
+      <w:proofErr w:type="spellStart"/>
+      <w:r>
+        <w:t>install</w:t>
+      </w:r>
+      <w:proofErr w:type="spellEnd"/>
+      <w:r>
+        <w:t xml:space="preserve"> </w:t>
+      </w:r>
+      <w:proofErr w:type="spellStart"/>
+      <w:r>
+        <w:t>jshint</w:t>
+      </w:r>
+      <w:proofErr w:type="spellEnd"/>
     </w:p>
     <w:p/>
     <w:p>
@@ -338,7 +404,15 @@
     <w:p/>
     <w:p>
       <w:r>
-        <w:t>Il va maintenant falloir s’occuper de la partie multijoueur du jeu.</w:t>
+        <w:t xml:space="preserve">Il va maintenant falloir s’occuper de la partie </w:t>
+      </w:r>
+      <w:proofErr w:type="gramStart"/>
+      <w:r>
+        <w:t>multijoueur</w:t>
+      </w:r>
+      <w:proofErr w:type="gramEnd"/>
+      <w:r>
+        <w:t xml:space="preserve"> du jeu.</w:t>
       </w:r>
     </w:p>
     <w:p>
@@ -349,7 +423,15 @@
         <w:t>ections et envoyer l’ensemble du</w:t>
       </w:r>
       <w:r>
-        <w:t xml:space="preserve"> snake de chaque joueur à chaque client </w:t>
+        <w:t xml:space="preserve"> </w:t>
+      </w:r>
+      <w:proofErr w:type="spellStart"/>
+      <w:r>
+        <w:t>snake</w:t>
+      </w:r>
+      <w:proofErr w:type="spellEnd"/>
+      <w:r>
+        <w:t xml:space="preserve"> de chaque joueur à chaque client </w:t>
       </w:r>
       <w:r>
         <w:t>pour qu’il puisse tous les afficher.</w:t>
@@ -415,15 +497,26 @@
         <w:t>au mo</w:t>
       </w:r>
       <w:r>
-        <w:t>ins la partie multijoueur et la gestion des</w:t>
+        <w:t xml:space="preserve">ins la partie </w:t>
+      </w:r>
+      <w:proofErr w:type="gramStart"/>
+      <w:r>
+        <w:t>multijoueur</w:t>
+      </w:r>
+      <w:proofErr w:type="gramEnd"/>
+      <w:r>
+        <w:t xml:space="preserve"> et la gestion des</w:t>
+      </w:r>
+      <w:r>
+        <w:t xml:space="preserve"> collisions </w:t>
+      </w:r>
+      <w:r>
+        <w:t>pendant les vacances pour êt</w:t>
       </w:r>
       <w:bookmarkStart w:id="0" w:name="_GoBack"/>
       <w:bookmarkEnd w:id="0"/>
       <w:r>
-        <w:t xml:space="preserve"> collisions </w:t>
-      </w:r>
-      <w:r>
-        <w:t>pendant les vacances pour être prêt pour la présentation</w:t>
+        <w:t>re prêt pour la présentation</w:t>
       </w:r>
       <w:r>
         <w:t xml:space="preserve"> de mercredi</w:t>
@@ -453,7 +546,20 @@
     <w:p/>
     <w:p>
       <w:r>
-        <w:t>Améliorations diverses et présentation du projet.</w:t>
+        <w:t>J’ai continué à travailler sur le mode multijoueur l’ensemble de la journée.</w:t>
+      </w:r>
+    </w:p>
+    <w:p>
+      <w:r>
+        <w:t xml:space="preserve">Le rapport sur l’état actuel de mon code se trouvera dans l’autre document </w:t>
+      </w:r>
+      <w:proofErr w:type="spellStart"/>
+      <w:r>
+        <w:t>word</w:t>
+      </w:r>
+      <w:proofErr w:type="spellEnd"/>
+      <w:r>
+        <w:t xml:space="preserve"> dont le nom est « Rapport final ».</w:t>
       </w:r>
     </w:p>
     <w:sectPr>

</xml_diff>